<commit_message>
rectangle tool before pythagoras
</commit_message>
<xml_diff>
--- a/Progress log.docx
+++ b/Progress log.docx
@@ -62,15 +62,7 @@
     </w:p>
     <w:p>
       <w:r>
-        <w:t>Changed spray can drawing from per size to per density value. (</w:t>
-      </w:r>
-      <w:proofErr w:type="gramStart"/>
-      <w:r>
-        <w:t>change</w:t>
-      </w:r>
-      <w:proofErr w:type="gramEnd"/>
-      <w:r>
-        <w:t xml:space="preserve"> highlighted below). Also added x8 multiplier to make </w:t>
+        <w:t xml:space="preserve">Changed spray can drawing from per size to per density value. (change highlighted below). Also added x8 multiplier to make </w:t>
       </w:r>
       <w:r>
         <w:t>the density changes more pronounced visually.</w:t>
@@ -78,6 +70,9 @@
     </w:p>
     <w:p>
       <w:r>
+        <w:rPr>
+          <w:noProof/>
+        </w:rPr>
         <w:drawing>
           <wp:inline distT="0" distB="0" distL="0" distR="0" wp14:anchorId="3DEE9006" wp14:editId="1172B219">
             <wp:extent cx="5731510" cy="657860"/>
@@ -134,15 +129,7 @@
         <w:t xml:space="preserve">theoretical units </w:t>
       </w:r>
       <w:r>
-        <w:t>and are not related to usual units used in raster programs such as cm/</w:t>
-      </w:r>
-      <w:proofErr w:type="spellStart"/>
-      <w:r>
-        <w:t>px</w:t>
-      </w:r>
-      <w:proofErr w:type="spellEnd"/>
-      <w:r>
-        <w:t xml:space="preserve">: </w:t>
+        <w:t xml:space="preserve">and are not related to usual units used in raster programs such as cm/px: </w:t>
       </w:r>
     </w:p>
     <w:p>
@@ -162,6 +149,9 @@
         <w:ind w:left="360"/>
       </w:pPr>
       <w:r>
+        <w:rPr>
+          <w:noProof/>
+        </w:rPr>
         <w:drawing>
           <wp:inline distT="0" distB="0" distL="0" distR="0" wp14:anchorId="390CCE59" wp14:editId="245954D3">
             <wp:extent cx="4324572" cy="1092256"/>
@@ -216,6 +206,9 @@
         <w:ind w:left="360"/>
       </w:pPr>
       <w:r>
+        <w:rPr>
+          <w:noProof/>
+        </w:rPr>
         <w:drawing>
           <wp:inline distT="0" distB="0" distL="0" distR="0" wp14:anchorId="2E18796E" wp14:editId="37C65E6E">
             <wp:extent cx="4451579" cy="1085906"/>
@@ -270,6 +263,9 @@
         <w:ind w:left="360"/>
       </w:pPr>
       <w:r>
+        <w:rPr>
+          <w:noProof/>
+        </w:rPr>
         <w:drawing>
           <wp:inline distT="0" distB="0" distL="0" distR="0" wp14:anchorId="764F4D69" wp14:editId="2B950751">
             <wp:extent cx="3511730" cy="1104957"/>
@@ -295,6 +291,260 @@
                     <a:xfrm>
                       <a:off x="0" y="0"/>
                       <a:ext cx="3511730" cy="1104957"/>
+                    </a:xfrm>
+                    <a:prstGeom prst="rect">
+                      <a:avLst/>
+                    </a:prstGeom>
+                  </pic:spPr>
+                </pic:pic>
+              </a:graphicData>
+            </a:graphic>
+          </wp:inline>
+        </w:drawing>
+      </w:r>
+    </w:p>
+    <w:p>
+      <w:pPr>
+        <w:rPr>
+          <w:noProof/>
+        </w:rPr>
+      </w:pPr>
+      <w:r>
+        <w:t>Fixed spacing slider being reset to 0 upon changing tool back to stamp tool.</w:t>
+      </w:r>
+      <w:r>
+        <w:rPr>
+          <w:noProof/>
+        </w:rPr>
+        <w:t xml:space="preserve"> </w:t>
+      </w:r>
+      <w:r>
+        <w:rPr>
+          <w:noProof/>
+        </w:rPr>
+        <w:drawing>
+          <wp:inline distT="0" distB="0" distL="0" distR="0" wp14:anchorId="5E1C27D9" wp14:editId="793193EF">
+            <wp:extent cx="1949550" cy="527077"/>
+            <wp:effectExtent l="0" t="0" r="0" b="6350"/>
+            <wp:docPr id="13" name="Picture 13" descr="A screenshot of a computer screen&#10;&#10;Description automatically generated with medium confidence"/>
+            <wp:cNvGraphicFramePr>
+              <a:graphicFrameLocks xmlns:a="http://schemas.openxmlformats.org/drawingml/2006/main" noChangeAspect="1"/>
+            </wp:cNvGraphicFramePr>
+            <a:graphic xmlns:a="http://schemas.openxmlformats.org/drawingml/2006/main">
+              <a:graphicData uri="http://schemas.openxmlformats.org/drawingml/2006/picture">
+                <pic:pic xmlns:pic="http://schemas.openxmlformats.org/drawingml/2006/picture">
+                  <pic:nvPicPr>
+                    <pic:cNvPr id="13" name="Picture 13" descr="A screenshot of a computer screen&#10;&#10;Description automatically generated with medium confidence"/>
+                    <pic:cNvPicPr/>
+                  </pic:nvPicPr>
+                  <pic:blipFill>
+                    <a:blip r:embed="rId10"/>
+                    <a:stretch>
+                      <a:fillRect/>
+                    </a:stretch>
+                  </pic:blipFill>
+                  <pic:spPr>
+                    <a:xfrm>
+                      <a:off x="0" y="0"/>
+                      <a:ext cx="1949550" cy="527077"/>
+                    </a:xfrm>
+                    <a:prstGeom prst="rect">
+                      <a:avLst/>
+                    </a:prstGeom>
+                  </pic:spPr>
+                </pic:pic>
+              </a:graphicData>
+            </a:graphic>
+          </wp:inline>
+        </w:drawing>
+      </w:r>
+      <w:r>
+        <w:rPr>
+          <w:noProof/>
+        </w:rPr>
+        <w:drawing>
+          <wp:inline distT="0" distB="0" distL="0" distR="0" wp14:anchorId="33358805" wp14:editId="27AFFAC4">
+            <wp:extent cx="4877051" cy="266714"/>
+            <wp:effectExtent l="0" t="0" r="0" b="0"/>
+            <wp:docPr id="14" name="Picture 14"/>
+            <wp:cNvGraphicFramePr>
+              <a:graphicFrameLocks xmlns:a="http://schemas.openxmlformats.org/drawingml/2006/main" noChangeAspect="1"/>
+            </wp:cNvGraphicFramePr>
+            <a:graphic xmlns:a="http://schemas.openxmlformats.org/drawingml/2006/main">
+              <a:graphicData uri="http://schemas.openxmlformats.org/drawingml/2006/picture">
+                <pic:pic xmlns:pic="http://schemas.openxmlformats.org/drawingml/2006/picture">
+                  <pic:nvPicPr>
+                    <pic:cNvPr id="1" name=""/>
+                    <pic:cNvPicPr/>
+                  </pic:nvPicPr>
+                  <pic:blipFill>
+                    <a:blip r:embed="rId11"/>
+                    <a:stretch>
+                      <a:fillRect/>
+                    </a:stretch>
+                  </pic:blipFill>
+                  <pic:spPr>
+                    <a:xfrm>
+                      <a:off x="0" y="0"/>
+                      <a:ext cx="4877051" cy="266714"/>
+                    </a:xfrm>
+                    <a:prstGeom prst="rect">
+                      <a:avLst/>
+                    </a:prstGeom>
+                  </pic:spPr>
+                </pic:pic>
+              </a:graphicData>
+            </a:graphic>
+          </wp:inline>
+        </w:drawing>
+      </w:r>
+    </w:p>
+    <w:p>
+      <w:pPr>
+        <w:rPr>
+          <w:noProof/>
+        </w:rPr>
+      </w:pPr>
+      <w:r>
+        <w:rPr>
+          <w:noProof/>
+        </w:rPr>
+        <w:t>Changed to</w:t>
+      </w:r>
+      <w:r>
+        <w:rPr>
+          <w:noProof/>
+        </w:rPr>
+        <w:drawing>
+          <wp:inline distT="0" distB="0" distL="0" distR="0" wp14:anchorId="0F26F9AF" wp14:editId="654567F8">
+            <wp:extent cx="4115011" cy="190510"/>
+            <wp:effectExtent l="0" t="0" r="0" b="0"/>
+            <wp:docPr id="15" name="Picture 15"/>
+            <wp:cNvGraphicFramePr>
+              <a:graphicFrameLocks xmlns:a="http://schemas.openxmlformats.org/drawingml/2006/main" noChangeAspect="1"/>
+            </wp:cNvGraphicFramePr>
+            <a:graphic xmlns:a="http://schemas.openxmlformats.org/drawingml/2006/main">
+              <a:graphicData uri="http://schemas.openxmlformats.org/drawingml/2006/picture">
+                <pic:pic xmlns:pic="http://schemas.openxmlformats.org/drawingml/2006/picture">
+                  <pic:nvPicPr>
+                    <pic:cNvPr id="1" name=""/>
+                    <pic:cNvPicPr/>
+                  </pic:nvPicPr>
+                  <pic:blipFill>
+                    <a:blip r:embed="rId12"/>
+                    <a:stretch>
+                      <a:fillRect/>
+                    </a:stretch>
+                  </pic:blipFill>
+                  <pic:spPr>
+                    <a:xfrm>
+                      <a:off x="0" y="0"/>
+                      <a:ext cx="4115011" cy="190510"/>
+                    </a:xfrm>
+                    <a:prstGeom prst="rect">
+                      <a:avLst/>
+                    </a:prstGeom>
+                  </pic:spPr>
+                </pic:pic>
+              </a:graphicData>
+            </a:graphic>
+          </wp:inline>
+        </w:drawing>
+      </w:r>
+    </w:p>
+    <w:p>
+      <w:pPr>
+        <w:rPr>
+          <w:noProof/>
+        </w:rPr>
+      </w:pPr>
+    </w:p>
+    <w:p>
+      <w:pPr>
+        <w:rPr>
+          <w:noProof/>
+        </w:rPr>
+      </w:pPr>
+      <w:r>
+        <w:rPr>
+          <w:noProof/>
+        </w:rPr>
+        <w:t>Issue: alternate mode of rectangle tool unable to expand towards top right and bottom left due to lack of conditionals to control drawing.</w:t>
+      </w:r>
+    </w:p>
+    <w:p>
+      <w:r>
+        <w:rPr>
+          <w:noProof/>
+        </w:rPr>
+        <w:lastRenderedPageBreak/>
+        <w:drawing>
+          <wp:inline distT="0" distB="0" distL="0" distR="0" wp14:anchorId="7D63D058" wp14:editId="4F07BC49">
+            <wp:extent cx="5731510" cy="5585460"/>
+            <wp:effectExtent l="0" t="0" r="2540" b="0"/>
+            <wp:docPr id="2" name="Picture 2"/>
+            <wp:cNvGraphicFramePr>
+              <a:graphicFrameLocks xmlns:a="http://schemas.openxmlformats.org/drawingml/2006/main" noChangeAspect="1"/>
+            </wp:cNvGraphicFramePr>
+            <a:graphic xmlns:a="http://schemas.openxmlformats.org/drawingml/2006/main">
+              <a:graphicData uri="http://schemas.openxmlformats.org/drawingml/2006/picture">
+                <pic:pic xmlns:pic="http://schemas.openxmlformats.org/drawingml/2006/picture">
+                  <pic:nvPicPr>
+                    <pic:cNvPr id="1" name=""/>
+                    <pic:cNvPicPr/>
+                  </pic:nvPicPr>
+                  <pic:blipFill>
+                    <a:blip r:embed="rId13"/>
+                    <a:stretch>
+                      <a:fillRect/>
+                    </a:stretch>
+                  </pic:blipFill>
+                  <pic:spPr>
+                    <a:xfrm>
+                      <a:off x="0" y="0"/>
+                      <a:ext cx="5731510" cy="5585460"/>
+                    </a:xfrm>
+                    <a:prstGeom prst="rect">
+                      <a:avLst/>
+                    </a:prstGeom>
+                  </pic:spPr>
+                </pic:pic>
+              </a:graphicData>
+            </a:graphic>
+          </wp:inline>
+        </w:drawing>
+      </w:r>
+    </w:p>
+    <w:p>
+      <w:r>
+        <w:rPr>
+          <w:noProof/>
+        </w:rPr>
+        <w:drawing>
+          <wp:inline distT="0" distB="0" distL="0" distR="0" wp14:anchorId="00BBDE5E" wp14:editId="7ED717E8">
+            <wp:extent cx="5731510" cy="163195"/>
+            <wp:effectExtent l="0" t="0" r="2540" b="8255"/>
+            <wp:docPr id="17" name="Picture 17"/>
+            <wp:cNvGraphicFramePr>
+              <a:graphicFrameLocks xmlns:a="http://schemas.openxmlformats.org/drawingml/2006/main" noChangeAspect="1"/>
+            </wp:cNvGraphicFramePr>
+            <a:graphic xmlns:a="http://schemas.openxmlformats.org/drawingml/2006/main">
+              <a:graphicData uri="http://schemas.openxmlformats.org/drawingml/2006/picture">
+                <pic:pic xmlns:pic="http://schemas.openxmlformats.org/drawingml/2006/picture">
+                  <pic:nvPicPr>
+                    <pic:cNvPr id="1" name=""/>
+                    <pic:cNvPicPr/>
+                  </pic:nvPicPr>
+                  <pic:blipFill>
+                    <a:blip r:embed="rId14"/>
+                    <a:stretch>
+                      <a:fillRect/>
+                    </a:stretch>
+                  </pic:blipFill>
+                  <pic:spPr>
+                    <a:xfrm>
+                      <a:off x="0" y="0"/>
+                      <a:ext cx="5731510" cy="163195"/>
                     </a:xfrm>
                     <a:prstGeom prst="rect">
                       <a:avLst/>

</xml_diff>

<commit_message>
sprayCan added Density to shift
</commit_message>
<xml_diff>
--- a/Progress log.docx
+++ b/Progress log.docx
@@ -141,7 +141,13 @@
         </w:numPr>
       </w:pPr>
       <w:r>
-        <w:t>Density: 30 (default)</w:t>
+        <w:t xml:space="preserve">Density: </w:t>
+      </w:r>
+      <w:r>
+        <w:t>2</w:t>
+      </w:r>
+      <w:r>
+        <w:t>0 (default)</w:t>
       </w:r>
     </w:p>
     <w:p>
@@ -149,14 +155,11 @@
         <w:ind w:left="360"/>
       </w:pPr>
       <w:r>
-        <w:rPr>
-          <w:noProof/>
-        </w:rPr>
         <w:drawing>
-          <wp:inline distT="0" distB="0" distL="0" distR="0" wp14:anchorId="390CCE59" wp14:editId="245954D3">
-            <wp:extent cx="4324572" cy="1092256"/>
+          <wp:inline distT="0" distB="0" distL="0" distR="0" wp14:anchorId="48032E82" wp14:editId="3D1C128F">
+            <wp:extent cx="2863997" cy="1054154"/>
             <wp:effectExtent l="0" t="0" r="0" b="0"/>
-            <wp:docPr id="7" name="Picture 7" descr="Spray can tool on the canvas"/>
+            <wp:docPr id="2" name="Picture 2" descr="A picture containing qr code&#10;&#10;Description automatically generated"/>
             <wp:cNvGraphicFramePr>
               <a:graphicFrameLocks xmlns:a="http://schemas.openxmlformats.org/drawingml/2006/main" noChangeAspect="1"/>
             </wp:cNvGraphicFramePr>
@@ -164,7 +167,7 @@
               <a:graphicData uri="http://schemas.openxmlformats.org/drawingml/2006/picture">
                 <pic:pic xmlns:pic="http://schemas.openxmlformats.org/drawingml/2006/picture">
                   <pic:nvPicPr>
-                    <pic:cNvPr id="7" name="Picture 7" descr="Spray can tool on the canvas"/>
+                    <pic:cNvPr id="2" name="Picture 2" descr="A picture containing qr code&#10;&#10;Description automatically generated"/>
                     <pic:cNvPicPr/>
                   </pic:nvPicPr>
                   <pic:blipFill>
@@ -176,7 +179,7 @@
                   <pic:spPr>
                     <a:xfrm>
                       <a:off x="0" y="0"/>
-                      <a:ext cx="4324572" cy="1092256"/>
+                      <a:ext cx="2863997" cy="1054154"/>
                     </a:xfrm>
                     <a:prstGeom prst="rect">
                       <a:avLst/>
@@ -564,6 +567,9 @@
     </w:p>
     <w:p>
       <w:r>
+        <w:rPr>
+          <w:noProof/>
+        </w:rPr>
         <w:drawing>
           <wp:inline distT="0" distB="0" distL="0" distR="0" wp14:anchorId="26493B95" wp14:editId="5A3D53AB">
             <wp:extent cx="5731510" cy="1316355"/>
@@ -609,45 +615,14 @@
         <w:t xml:space="preserve"> The rendered square only scales horizontally to mouse placement (red dot in image below represents end cursor placement).</w:t>
       </w:r>
       <w:r>
-        <w:t xml:space="preserve"> The accuracy can be improved easily by making use of the Pythagoras’ theorem (d = </w:t>
-      </w:r>
-      <m:oMath>
-        <m:r>
-          <w:rPr>
-            <w:rFonts w:ascii="Cambria Math" w:hAnsi="Cambria Math"/>
-          </w:rPr>
-          <m:t>a</m:t>
-        </m:r>
-        <m:rad>
-          <m:radPr>
-            <m:degHide m:val="1"/>
-            <m:ctrlPr>
-              <w:rPr>
-                <w:rFonts w:ascii="Cambria Math" w:hAnsi="Cambria Math"/>
-                <w:i/>
-              </w:rPr>
-            </m:ctrlPr>
-          </m:radPr>
-          <m:deg/>
-          <m:e>
-            <m:r>
-              <w:rPr>
-                <w:rFonts w:ascii="Cambria Math" w:hAnsi="Cambria Math"/>
-              </w:rPr>
-              <m:t>2</m:t>
-            </m:r>
-          </m:e>
-        </m:rad>
-      </m:oMath>
-      <w:r>
-        <w:t>)</w:t>
-      </w:r>
-      <w:r>
-        <w:t>, and making the square scale in both directions to the length of the square based on the diagonal distance of the mouse from the start point.</w:t>
-      </w:r>
-    </w:p>
-    <w:p>
-      <w:r>
+        <w:t xml:space="preserve"> </w:t>
+      </w:r>
+    </w:p>
+    <w:p>
+      <w:r>
+        <w:rPr>
+          <w:noProof/>
+        </w:rPr>
         <w:lastRenderedPageBreak/>
         <w:drawing>
           <wp:inline distT="0" distB="0" distL="0" distR="0" wp14:anchorId="008B3414" wp14:editId="77599BC2">
@@ -688,6 +663,42 @@
     </w:p>
     <w:p>
       <w:r>
+        <w:t xml:space="preserve">The accuracy can be improved easily by making use of the Pythagoras’ theorem (d = </w:t>
+      </w:r>
+      <m:oMath>
+        <m:r>
+          <w:rPr>
+            <w:rFonts w:ascii="Cambria Math" w:hAnsi="Cambria Math"/>
+          </w:rPr>
+          <m:t>a</m:t>
+        </m:r>
+        <m:rad>
+          <m:radPr>
+            <m:degHide m:val="1"/>
+            <m:ctrlPr>
+              <w:rPr>
+                <w:rFonts w:ascii="Cambria Math" w:hAnsi="Cambria Math"/>
+                <w:i/>
+              </w:rPr>
+            </m:ctrlPr>
+          </m:radPr>
+          <m:deg/>
+          <m:e>
+            <m:r>
+              <w:rPr>
+                <w:rFonts w:ascii="Cambria Math" w:hAnsi="Cambria Math"/>
+              </w:rPr>
+              <m:t>2</m:t>
+            </m:r>
+          </m:e>
+        </m:rad>
+      </m:oMath>
+      <w:r>
+        <w:t>), and making the square scale in both directions to the length of the square based on the diagonal distance of the mouse from the start point.</w:t>
+      </w:r>
+    </w:p>
+    <w:p>
+      <w:r>
         <w:rPr>
           <w:noProof/>
         </w:rPr>
@@ -728,6 +739,9 @@
         </w:drawing>
       </w:r>
       <w:r>
+        <w:rPr>
+          <w:noProof/>
+        </w:rPr>
         <w:drawing>
           <wp:inline distT="0" distB="0" distL="0" distR="0" wp14:anchorId="7A1EB3A1" wp14:editId="398C5622">
             <wp:extent cx="5731510" cy="1161415"/>
@@ -767,6 +781,7 @@
     </w:p>
     <w:p>
       <w:r>
+        <w:lastRenderedPageBreak/>
         <w:t>This method also makes the code cleaner and easier for a human to read. I thought it would make the program move slower because there are more calculations, but it is just as smooth as the previous method.</w:t>
       </w:r>
     </w:p>

</xml_diff>

<commit_message>
stampTool Fixed Density checkbox fixed
</commit_message>
<xml_diff>
--- a/Progress log.docx
+++ b/Progress log.docx
@@ -155,6 +155,9 @@
         <w:ind w:left="360"/>
       </w:pPr>
       <w:r>
+        <w:rPr>
+          <w:noProof/>
+        </w:rPr>
         <w:drawing>
           <wp:inline distT="0" distB="0" distL="0" distR="0" wp14:anchorId="48032E82" wp14:editId="3D1C128F">
             <wp:extent cx="2863997" cy="1054154"/>
@@ -783,6 +786,134 @@
       <w:r>
         <w:lastRenderedPageBreak/>
         <w:t>This method also makes the code cleaner and easier for a human to read. I thought it would make the program move slower because there are more calculations, but it is just as smooth as the previous method.</w:t>
+      </w:r>
+    </w:p>
+    <w:p/>
+    <w:p>
+      <w:r>
+        <w:t>Fixed error where checkbox appears to be checked after unchecking it and switching the tool back to it.</w:t>
+      </w:r>
+    </w:p>
+    <w:p>
+      <w:r>
+        <w:drawing>
+          <wp:inline distT="0" distB="0" distL="0" distR="0" wp14:anchorId="1A8A24C5" wp14:editId="40B14972">
+            <wp:extent cx="4781796" cy="533427"/>
+            <wp:effectExtent l="0" t="0" r="0" b="0"/>
+            <wp:docPr id="9" name="Picture 9"/>
+            <wp:cNvGraphicFramePr>
+              <a:graphicFrameLocks xmlns:a="http://schemas.openxmlformats.org/drawingml/2006/main" noChangeAspect="1"/>
+            </wp:cNvGraphicFramePr>
+            <a:graphic xmlns:a="http://schemas.openxmlformats.org/drawingml/2006/main">
+              <a:graphicData uri="http://schemas.openxmlformats.org/drawingml/2006/picture">
+                <pic:pic xmlns:pic="http://schemas.openxmlformats.org/drawingml/2006/picture">
+                  <pic:nvPicPr>
+                    <pic:cNvPr id="1" name=""/>
+                    <pic:cNvPicPr/>
+                  </pic:nvPicPr>
+                  <pic:blipFill>
+                    <a:blip r:embed="rId19"/>
+                    <a:stretch>
+                      <a:fillRect/>
+                    </a:stretch>
+                  </pic:blipFill>
+                  <pic:spPr>
+                    <a:xfrm>
+                      <a:off x="0" y="0"/>
+                      <a:ext cx="4781796" cy="533427"/>
+                    </a:xfrm>
+                    <a:prstGeom prst="rect">
+                      <a:avLst/>
+                    </a:prstGeom>
+                  </pic:spPr>
+                </pic:pic>
+              </a:graphicData>
+            </a:graphic>
+          </wp:inline>
+        </w:drawing>
+      </w:r>
+    </w:p>
+    <w:p>
+      <w:r>
+        <w:drawing>
+          <wp:inline distT="0" distB="0" distL="0" distR="0" wp14:anchorId="3393B82A" wp14:editId="450CF262">
+            <wp:extent cx="5727994" cy="209561"/>
+            <wp:effectExtent l="0" t="0" r="6350" b="0"/>
+            <wp:docPr id="11" name="Picture 11"/>
+            <wp:cNvGraphicFramePr>
+              <a:graphicFrameLocks xmlns:a="http://schemas.openxmlformats.org/drawingml/2006/main" noChangeAspect="1"/>
+            </wp:cNvGraphicFramePr>
+            <a:graphic xmlns:a="http://schemas.openxmlformats.org/drawingml/2006/main">
+              <a:graphicData uri="http://schemas.openxmlformats.org/drawingml/2006/picture">
+                <pic:pic xmlns:pic="http://schemas.openxmlformats.org/drawingml/2006/picture">
+                  <pic:nvPicPr>
+                    <pic:cNvPr id="1" name=""/>
+                    <pic:cNvPicPr/>
+                  </pic:nvPicPr>
+                  <pic:blipFill>
+                    <a:blip r:embed="rId20"/>
+                    <a:stretch>
+                      <a:fillRect/>
+                    </a:stretch>
+                  </pic:blipFill>
+                  <pic:spPr>
+                    <a:xfrm>
+                      <a:off x="0" y="0"/>
+                      <a:ext cx="5727994" cy="209561"/>
+                    </a:xfrm>
+                    <a:prstGeom prst="rect">
+                      <a:avLst/>
+                    </a:prstGeom>
+                  </pic:spPr>
+                </pic:pic>
+              </a:graphicData>
+            </a:graphic>
+          </wp:inline>
+        </w:drawing>
+      </w:r>
+    </w:p>
+    <w:p>
+      <w:r>
+        <w:t>Added this block:</w:t>
+      </w:r>
+    </w:p>
+    <w:p>
+      <w:r>
+        <w:drawing>
+          <wp:inline distT="0" distB="0" distL="0" distR="0" wp14:anchorId="6127962A" wp14:editId="2F1DFCD3">
+            <wp:extent cx="5731510" cy="1410970"/>
+            <wp:effectExtent l="0" t="0" r="2540" b="0"/>
+            <wp:docPr id="16" name="Picture 16" descr="Text&#10;&#10;Description automatically generated"/>
+            <wp:cNvGraphicFramePr>
+              <a:graphicFrameLocks xmlns:a="http://schemas.openxmlformats.org/drawingml/2006/main" noChangeAspect="1"/>
+            </wp:cNvGraphicFramePr>
+            <a:graphic xmlns:a="http://schemas.openxmlformats.org/drawingml/2006/main">
+              <a:graphicData uri="http://schemas.openxmlformats.org/drawingml/2006/picture">
+                <pic:pic xmlns:pic="http://schemas.openxmlformats.org/drawingml/2006/picture">
+                  <pic:nvPicPr>
+                    <pic:cNvPr id="16" name="Picture 16" descr="Text&#10;&#10;Description automatically generated"/>
+                    <pic:cNvPicPr/>
+                  </pic:nvPicPr>
+                  <pic:blipFill>
+                    <a:blip r:embed="rId21"/>
+                    <a:stretch>
+                      <a:fillRect/>
+                    </a:stretch>
+                  </pic:blipFill>
+                  <pic:spPr>
+                    <a:xfrm>
+                      <a:off x="0" y="0"/>
+                      <a:ext cx="5731510" cy="1410970"/>
+                    </a:xfrm>
+                    <a:prstGeom prst="rect">
+                      <a:avLst/>
+                    </a:prstGeom>
+                  </pic:spPr>
+                </pic:pic>
+              </a:graphicData>
+            </a:graphic>
+          </wp:inline>
+        </w:drawing>
       </w:r>
     </w:p>
     <w:sectPr>

</xml_diff>